<commit_message>
Add files for version 1.0.
</commit_message>
<xml_diff>
--- a/06-verification/Logic Board PCB Test Log.docx
+++ b/06-verification/Logic Board PCB Test Log.docx
@@ -1,6 +1,6 @@
 
 <file path=word/document.xml><?xml version="1.0" encoding="utf-8"?>
-<w:document xmlns:wpc="http://schemas.microsoft.com/office/word/2010/wordprocessingCanvas" xmlns:cx="http://schemas.microsoft.com/office/drawing/2014/chartex" xmlns:cx1="http://schemas.microsoft.com/office/drawing/2015/9/8/chartex" xmlns:cx2="http://schemas.microsoft.com/office/drawing/2015/10/21/chartex" xmlns:cx3="http://schemas.microsoft.com/office/drawing/2016/5/9/chartex" xmlns:cx4="http://schemas.microsoft.com/office/drawing/2016/5/10/chartex" xmlns:cx5="http://schemas.microsoft.com/office/drawing/2016/5/11/chartex" xmlns:cx6="http://schemas.microsoft.com/office/drawing/2016/5/12/chartex" xmlns:cx7="http://schemas.microsoft.com/office/drawing/2016/5/13/chartex" xmlns:cx8="http://schemas.microsoft.com/office/drawing/2016/5/14/chartex" xmlns:mc="http://schemas.openxmlformats.org/markup-compatibility/2006" xmlns:aink="http://schemas.microsoft.com/office/drawing/2016/ink" xmlns:am3d="http://schemas.microsoft.com/office/drawing/2017/model3d" xmlns:o="urn:schemas-microsoft-com:office:office" xmlns:r="http://schemas.openxmlformats.org/officeDocument/2006/relationships" xmlns:m="http://schemas.openxmlformats.org/officeDocument/2006/math" xmlns:v="urn:schemas-microsoft-com:vml" xmlns:wp14="http://schemas.microsoft.com/office/word/2010/wordprocessingDrawing" xmlns:wp="http://schemas.openxmlformats.org/drawingml/2006/wordprocessingDrawing" xmlns:w10="urn:schemas-microsoft-com:office:word" xmlns:w="http://schemas.openxmlformats.org/wordprocessingml/2006/main" xmlns:w14="http://schemas.microsoft.com/office/word/2010/wordml" xmlns:w15="http://schemas.microsoft.com/office/word/2012/wordml" xmlns:w16cid="http://schemas.microsoft.com/office/word/2016/wordml/cid" xmlns:w16se="http://schemas.microsoft.com/office/word/2015/wordml/symex" xmlns:wpg="http://schemas.microsoft.com/office/word/2010/wordprocessingGroup" xmlns:wpi="http://schemas.microsoft.com/office/word/2010/wordprocessingInk" xmlns:wne="http://schemas.microsoft.com/office/word/2006/wordml" xmlns:wps="http://schemas.microsoft.com/office/word/2010/wordprocessingShape" mc:Ignorable="w14 w15 w16se w16cid wp14">
+<w:document xmlns:wpc="http://schemas.microsoft.com/office/word/2010/wordprocessingCanvas" xmlns:cx="http://schemas.microsoft.com/office/drawing/2014/chartex" xmlns:cx1="http://schemas.microsoft.com/office/drawing/2015/9/8/chartex" xmlns:cx2="http://schemas.microsoft.com/office/drawing/2015/10/21/chartex" xmlns:cx3="http://schemas.microsoft.com/office/drawing/2016/5/9/chartex" xmlns:cx4="http://schemas.microsoft.com/office/drawing/2016/5/10/chartex" xmlns:cx5="http://schemas.microsoft.com/office/drawing/2016/5/11/chartex" xmlns:cx6="http://schemas.microsoft.com/office/drawing/2016/5/12/chartex" xmlns:cx7="http://schemas.microsoft.com/office/drawing/2016/5/13/chartex" xmlns:cx8="http://schemas.microsoft.com/office/drawing/2016/5/14/chartex" xmlns:mc="http://schemas.openxmlformats.org/markup-compatibility/2006" xmlns:aink="http://schemas.microsoft.com/office/drawing/2016/ink" xmlns:am3d="http://schemas.microsoft.com/office/drawing/2017/model3d" xmlns:o="urn:schemas-microsoft-com:office:office" xmlns:r="http://schemas.openxmlformats.org/officeDocument/2006/relationships" xmlns:m="http://schemas.openxmlformats.org/officeDocument/2006/math" xmlns:v="urn:schemas-microsoft-com:vml" xmlns:wp14="http://schemas.microsoft.com/office/word/2010/wordprocessingDrawing" xmlns:wp="http://schemas.openxmlformats.org/drawingml/2006/wordprocessingDrawing" xmlns:w10="urn:schemas-microsoft-com:office:word" xmlns:w="http://schemas.openxmlformats.org/wordprocessingml/2006/main" xmlns:w14="http://schemas.microsoft.com/office/word/2010/wordml" xmlns:w15="http://schemas.microsoft.com/office/word/2012/wordml" xmlns:w16cex="http://schemas.microsoft.com/office/word/2018/wordml/cex" xmlns:w16cid="http://schemas.microsoft.com/office/word/2016/wordml/cid" xmlns:w16="http://schemas.microsoft.com/office/word/2018/wordml" xmlns:w16sdtdh="http://schemas.microsoft.com/office/word/2020/wordml/sdtdatahash" xmlns:w16se="http://schemas.microsoft.com/office/word/2015/wordml/symex" xmlns:wpg="http://schemas.microsoft.com/office/word/2010/wordprocessingGroup" xmlns:wpi="http://schemas.microsoft.com/office/word/2010/wordprocessingInk" xmlns:wne="http://schemas.microsoft.com/office/word/2006/wordml" xmlns:wps="http://schemas.microsoft.com/office/word/2010/wordprocessingShape" mc:Ignorable="w14 w15 w16se w16cid w16 w16cex w16sdtdh wp14">
   <w:body>
     <w:p>
       <w:pPr>
@@ -40,13 +40,8 @@
     </w:p>
     <w:p>
       <w:r>
-        <w:t xml:space="preserve">Test case: board </w:t>
-      </w:r>
-      <w:proofErr w:type="spellStart"/>
-      <w:r>
-        <w:t>bringup</w:t>
-      </w:r>
-      <w:proofErr w:type="spellEnd"/>
+        <w:t>Test case: board bringup</w:t>
+      </w:r>
     </w:p>
     <w:p>
       <w:r>
@@ -257,11 +252,9 @@
             <w:r>
               <w:t xml:space="preserve">Verify state of </w:t>
             </w:r>
-            <w:proofErr w:type="spellStart"/>
             <w:r>
               <w:t>uFpgaResult</w:t>
             </w:r>
-            <w:proofErr w:type="spellEnd"/>
             <w:r>
               <w:t xml:space="preserve"> </w:t>
             </w:r>
@@ -288,8 +281,6 @@
             <w:pPr>
               <w:jc w:val="center"/>
             </w:pPr>
-            <w:bookmarkStart w:id="0" w:name="_GoBack"/>
-            <w:bookmarkEnd w:id="0"/>
           </w:p>
           <w:p>
             <w:pPr>
@@ -576,15 +567,7 @@
           </w:p>
           <w:p>
             <w:r>
-              <w:t xml:space="preserve">Attempt to re-write HAL GPIO subsystem to use </w:t>
-            </w:r>
-            <w:proofErr w:type="spellStart"/>
-            <w:r>
-              <w:t>LATXbits.LATX</w:t>
-            </w:r>
-            <w:proofErr w:type="spellEnd"/>
-            <w:r>
-              <w:t xml:space="preserve"> format.</w:t>
+              <w:t>Attempt to re-write HAL GPIO subsystem to use LATXbits.LATX format.</w:t>
             </w:r>
           </w:p>
           <w:p>
@@ -601,15 +584,7 @@
           </w:p>
           <w:p>
             <w:r>
-              <w:t xml:space="preserve">Attempt to re-write HAL GPIO subsystem to use </w:t>
-            </w:r>
-            <w:proofErr w:type="spellStart"/>
-            <w:r>
-              <w:t>TRISXbits.TRISX</w:t>
-            </w:r>
-            <w:proofErr w:type="spellEnd"/>
-            <w:r>
-              <w:t xml:space="preserve"> format.</w:t>
+              <w:t>Attempt to re-write HAL GPIO subsystem to use TRISXbits.TRISX format.</w:t>
             </w:r>
           </w:p>
           <w:p>
@@ -634,15 +609,7 @@
               <w:t>Attempt to apply 0V to LED cathode</w:t>
             </w:r>
             <w:r>
-              <w:t xml:space="preserve"> (modify </w:t>
-            </w:r>
-            <w:proofErr w:type="spellStart"/>
-            <w:r>
-              <w:t>fw</w:t>
-            </w:r>
-            <w:proofErr w:type="spellEnd"/>
-            <w:r>
-              <w:t xml:space="preserve"> to set pin to hi-Z)</w:t>
+              <w:t xml:space="preserve"> (modify fw to set pin to hi-Z)</w:t>
             </w:r>
             <w:r>
               <w:t>.</w:t>
@@ -694,13 +661,8 @@
             <w:r>
               <w:t xml:space="preserve"> (</w:t>
             </w:r>
-            <w:proofErr w:type="spellStart"/>
-            <w:r>
-              <w:t>shoud</w:t>
-            </w:r>
-            <w:proofErr w:type="spellEnd"/>
-            <w:r>
-              <w:t xml:space="preserve"> be approximately 0)</w:t>
+            <w:r>
+              <w:t>shoud be approximately 0)</w:t>
             </w:r>
           </w:p>
           <w:p>
@@ -864,13 +826,8 @@
     </w:p>
     <w:p>
       <w:r>
-        <w:t xml:space="preserve">Test case: board </w:t>
-      </w:r>
-      <w:proofErr w:type="spellStart"/>
-      <w:r>
-        <w:t>bringup</w:t>
-      </w:r>
-      <w:proofErr w:type="spellEnd"/>
+        <w:t>Test case: board bringup</w:t>
+      </w:r>
     </w:p>
     <w:p>
       <w:r>
@@ -1033,20 +990,191 @@
     </w:p>
     <w:p>
       <w:r>
-        <w:t xml:space="preserve">Bridging pins 32 and </w:t>
-      </w:r>
-      <w:proofErr w:type="gramStart"/>
-      <w:r>
-        <w:t>33, and</w:t>
-      </w:r>
-      <w:proofErr w:type="gramEnd"/>
-      <w:r>
-        <w:t xml:space="preserve"> changing MODE logic (software) from RB4 (pin 33) to RA8 (pin 32) corrects the problem.</w:t>
+        <w:t>Bridging pins 32 and 33, and changing MODE logic (software) from RB4 (pin 33) to RA8 (pin 32) corrects the problem.</w:t>
       </w:r>
     </w:p>
     <w:p>
       <w:r>
         <w:t>The FPGA reports as being configured correctly. Since the device presumably cannot assert CRESET, I assume this is because the FPGA simply waits for its configuration image until the MCU provides it.</w:t>
+      </w:r>
+    </w:p>
+    <w:p>
+      <w:r>
+        <w:br w:type="page"/>
+      </w:r>
+    </w:p>
+    <w:p>
+      <w:r>
+        <w:lastRenderedPageBreak/>
+        <w:t>HW part number: HW002</w:t>
+      </w:r>
+    </w:p>
+    <w:p>
+      <w:r>
+        <w:t>HW revision: R002</w:t>
+      </w:r>
+    </w:p>
+    <w:p>
+      <w:r>
+        <w:t>Firmware version: initial, unreleased test firmware</w:t>
+      </w:r>
+    </w:p>
+    <w:p>
+      <w:r>
+        <w:t>Software version: N/A</w:t>
+      </w:r>
+    </w:p>
+    <w:p>
+      <w:r>
+        <w:t xml:space="preserve">Test case: </w:t>
+      </w:r>
+      <w:r>
+        <w:t>IP Validation: UART RX</w:t>
+      </w:r>
+    </w:p>
+    <w:p>
+      <w:r>
+        <w:t>Test date: 20</w:t>
+      </w:r>
+      <w:r>
+        <w:t>21-08-21</w:t>
+      </w:r>
+    </w:p>
+    <w:tbl>
+      <w:tblPr>
+        <w:tblStyle w:val="TableGrid"/>
+        <w:tblW w:w="0" w:type="auto"/>
+        <w:tblLook w:val="04A0" w:firstRow="1" w:lastRow="0" w:firstColumn="1" w:lastColumn="0" w:noHBand="0" w:noVBand="1"/>
+      </w:tblPr>
+      <w:tblGrid>
+        <w:gridCol w:w="8095"/>
+        <w:gridCol w:w="1255"/>
+      </w:tblGrid>
+      <w:tr>
+        <w:tc>
+          <w:tcPr>
+            <w:tcW w:w="8095" w:type="dxa"/>
+          </w:tcPr>
+          <w:p>
+            <w:pPr>
+              <w:rPr>
+                <w:b/>
+              </w:rPr>
+            </w:pPr>
+            <w:r>
+              <w:rPr>
+                <w:b/>
+              </w:rPr>
+              <w:t>Validate IP: UART RX</w:t>
+            </w:r>
+          </w:p>
+          <w:p>
+            <w:r>
+              <w:t>Apply power to PCB</w:t>
+            </w:r>
+          </w:p>
+          <w:p>
+            <w:r>
+              <w:t>Connect digital piano to MIDI input 4 (of 4)</w:t>
+            </w:r>
+          </w:p>
+          <w:p>
+            <w:r>
+              <w:t>Connect logic analyzer input 1 (of 8) to MIDI input 4 (output of optocoupler)</w:t>
+            </w:r>
+          </w:p>
+          <w:p>
+            <w:r>
+              <w:t>Connect logic analyzer input 2 (of 8) to FPGA output MIDI OUT 3 (0 to 3)</w:t>
+            </w:r>
+          </w:p>
+          <w:p>
+            <w:r>
+              <w:t>Verify all data sent by the digital piano (MIDI input 4) is received on output 0</w:t>
+            </w:r>
+          </w:p>
+          <w:p>
+            <w:r>
+              <w:t>Verify all data sent by the digital piano (MIDI input 4) is received on output 3</w:t>
+            </w:r>
+          </w:p>
+        </w:tc>
+        <w:tc>
+          <w:tcPr>
+            <w:tcW w:w="1255" w:type="dxa"/>
+            <w:vAlign w:val="center"/>
+          </w:tcPr>
+          <w:p>
+            <w:pPr>
+              <w:jc w:val="center"/>
+            </w:pPr>
+          </w:p>
+          <w:p>
+            <w:pPr>
+              <w:jc w:val="center"/>
+            </w:pPr>
+          </w:p>
+          <w:p>
+            <w:pPr>
+              <w:jc w:val="center"/>
+            </w:pPr>
+          </w:p>
+          <w:p>
+            <w:pPr>
+              <w:jc w:val="center"/>
+            </w:pPr>
+          </w:p>
+          <w:p>
+            <w:pPr>
+              <w:jc w:val="center"/>
+            </w:pPr>
+          </w:p>
+          <w:p>
+            <w:pPr>
+              <w:jc w:val="center"/>
+            </w:pPr>
+            <w:r>
+              <w:t>Fail</w:t>
+            </w:r>
+          </w:p>
+          <w:p>
+            <w:pPr>
+              <w:jc w:val="center"/>
+            </w:pPr>
+            <w:r>
+              <w:t>Pass</w:t>
+            </w:r>
+          </w:p>
+        </w:tc>
+      </w:tr>
+    </w:tbl>
+    <w:p/>
+    <w:p>
+      <w:r>
+        <w:t>Summary</w:t>
+      </w:r>
+    </w:p>
+    <w:p>
+      <w:r>
+        <w:t>FPGA output on pin 26 (MIDI output 0) appears to be non functional now. I ran a test where this was used as an output at the same time the microcontroller was using it as an output, and it looks like the microcontroller burned out the FPGA’s driver.</w:t>
+      </w:r>
+    </w:p>
+    <w:p>
+      <w:r>
+        <w:t>FPGA output on pin 29 (MIDI output 3) appears to be functioning.</w:t>
+      </w:r>
+    </w:p>
+    <w:p>
+      <w:r>
+        <w:t>I’m not sure this makes complete sense, since I thought the driver conflict was on the FBIN traces, but at least I was able to observe correct IP behavior on one of the output pins</w:t>
+      </w:r>
+      <w:r>
+        <w:t xml:space="preserve"> (pin 29).</w:t>
+      </w:r>
+    </w:p>
+    <w:p>
+      <w:r>
+        <w:t>I’ll have to watch this for other anomalous behavior in the future.</w:t>
       </w:r>
     </w:p>
     <w:sectPr>
@@ -1060,7 +1188,7 @@
 </file>
 
 <file path=word/numbering.xml><?xml version="1.0" encoding="utf-8"?>
-<w:numbering xmlns:wpc="http://schemas.microsoft.com/office/word/2010/wordprocessingCanvas" xmlns:cx="http://schemas.microsoft.com/office/drawing/2014/chartex" xmlns:cx1="http://schemas.microsoft.com/office/drawing/2015/9/8/chartex" xmlns:cx2="http://schemas.microsoft.com/office/drawing/2015/10/21/chartex" xmlns:cx3="http://schemas.microsoft.com/office/drawing/2016/5/9/chartex" xmlns:cx4="http://schemas.microsoft.com/office/drawing/2016/5/10/chartex" xmlns:cx5="http://schemas.microsoft.com/office/drawing/2016/5/11/chartex" xmlns:cx6="http://schemas.microsoft.com/office/drawing/2016/5/12/chartex" xmlns:cx7="http://schemas.microsoft.com/office/drawing/2016/5/13/chartex" xmlns:cx8="http://schemas.microsoft.com/office/drawing/2016/5/14/chartex" xmlns:mc="http://schemas.openxmlformats.org/markup-compatibility/2006" xmlns:aink="http://schemas.microsoft.com/office/drawing/2016/ink" xmlns:am3d="http://schemas.microsoft.com/office/drawing/2017/model3d" xmlns:o="urn:schemas-microsoft-com:office:office" xmlns:r="http://schemas.openxmlformats.org/officeDocument/2006/relationships" xmlns:m="http://schemas.openxmlformats.org/officeDocument/2006/math" xmlns:v="urn:schemas-microsoft-com:vml" xmlns:wp14="http://schemas.microsoft.com/office/word/2010/wordprocessingDrawing" xmlns:wp="http://schemas.openxmlformats.org/drawingml/2006/wordprocessingDrawing" xmlns:w10="urn:schemas-microsoft-com:office:word" xmlns:w="http://schemas.openxmlformats.org/wordprocessingml/2006/main" xmlns:w14="http://schemas.microsoft.com/office/word/2010/wordml" xmlns:w15="http://schemas.microsoft.com/office/word/2012/wordml" xmlns:w16cid="http://schemas.microsoft.com/office/word/2016/wordml/cid" xmlns:w16se="http://schemas.microsoft.com/office/word/2015/wordml/symex" xmlns:wpg="http://schemas.microsoft.com/office/word/2010/wordprocessingGroup" xmlns:wpi="http://schemas.microsoft.com/office/word/2010/wordprocessingInk" xmlns:wne="http://schemas.microsoft.com/office/word/2006/wordml" xmlns:wps="http://schemas.microsoft.com/office/word/2010/wordprocessingShape" mc:Ignorable="w14 w15 w16se w16cid wp14">
+<w:numbering xmlns:wpc="http://schemas.microsoft.com/office/word/2010/wordprocessingCanvas" xmlns:cx="http://schemas.microsoft.com/office/drawing/2014/chartex" xmlns:cx1="http://schemas.microsoft.com/office/drawing/2015/9/8/chartex" xmlns:cx2="http://schemas.microsoft.com/office/drawing/2015/10/21/chartex" xmlns:cx3="http://schemas.microsoft.com/office/drawing/2016/5/9/chartex" xmlns:cx4="http://schemas.microsoft.com/office/drawing/2016/5/10/chartex" xmlns:cx5="http://schemas.microsoft.com/office/drawing/2016/5/11/chartex" xmlns:cx6="http://schemas.microsoft.com/office/drawing/2016/5/12/chartex" xmlns:cx7="http://schemas.microsoft.com/office/drawing/2016/5/13/chartex" xmlns:cx8="http://schemas.microsoft.com/office/drawing/2016/5/14/chartex" xmlns:mc="http://schemas.openxmlformats.org/markup-compatibility/2006" xmlns:aink="http://schemas.microsoft.com/office/drawing/2016/ink" xmlns:am3d="http://schemas.microsoft.com/office/drawing/2017/model3d" xmlns:o="urn:schemas-microsoft-com:office:office" xmlns:r="http://schemas.openxmlformats.org/officeDocument/2006/relationships" xmlns:m="http://schemas.openxmlformats.org/officeDocument/2006/math" xmlns:v="urn:schemas-microsoft-com:vml" xmlns:wp14="http://schemas.microsoft.com/office/word/2010/wordprocessingDrawing" xmlns:wp="http://schemas.openxmlformats.org/drawingml/2006/wordprocessingDrawing" xmlns:w10="urn:schemas-microsoft-com:office:word" xmlns:w="http://schemas.openxmlformats.org/wordprocessingml/2006/main" xmlns:w14="http://schemas.microsoft.com/office/word/2010/wordml" xmlns:w15="http://schemas.microsoft.com/office/word/2012/wordml" xmlns:w16cex="http://schemas.microsoft.com/office/word/2018/wordml/cex" xmlns:w16cid="http://schemas.microsoft.com/office/word/2016/wordml/cid" xmlns:w16="http://schemas.microsoft.com/office/word/2018/wordml" xmlns:w16sdtdh="http://schemas.microsoft.com/office/word/2020/wordml/sdtdatahash" xmlns:w16se="http://schemas.microsoft.com/office/word/2015/wordml/symex" xmlns:wpg="http://schemas.microsoft.com/office/word/2010/wordprocessingGroup" xmlns:wpi="http://schemas.microsoft.com/office/word/2010/wordprocessingInk" xmlns:wne="http://schemas.microsoft.com/office/word/2006/wordml" xmlns:wps="http://schemas.microsoft.com/office/word/2010/wordprocessingShape" mc:Ignorable="w14 w15 w16se w16cid w16 w16cex w16sdtdh wp14">
   <w:abstractNum w:abstractNumId="0" w15:restartNumberingAfterBreak="0">
     <w:nsid w:val="5DDF7750"/>
     <w:multiLevelType w:val="hybridMultilevel"/>
@@ -1181,7 +1309,7 @@
 </file>
 
 <file path=word/styles.xml><?xml version="1.0" encoding="utf-8"?>
-<w:styles xmlns:mc="http://schemas.openxmlformats.org/markup-compatibility/2006" xmlns:r="http://schemas.openxmlformats.org/officeDocument/2006/relationships" xmlns:w="http://schemas.openxmlformats.org/wordprocessingml/2006/main" xmlns:w14="http://schemas.microsoft.com/office/word/2010/wordml" xmlns:w15="http://schemas.microsoft.com/office/word/2012/wordml" xmlns:w16cid="http://schemas.microsoft.com/office/word/2016/wordml/cid" xmlns:w16se="http://schemas.microsoft.com/office/word/2015/wordml/symex" mc:Ignorable="w14 w15 w16se w16cid">
+<w:styles xmlns:mc="http://schemas.openxmlformats.org/markup-compatibility/2006" xmlns:r="http://schemas.openxmlformats.org/officeDocument/2006/relationships" xmlns:w="http://schemas.openxmlformats.org/wordprocessingml/2006/main" xmlns:w14="http://schemas.microsoft.com/office/word/2010/wordml" xmlns:w15="http://schemas.microsoft.com/office/word/2012/wordml" xmlns:w16cex="http://schemas.microsoft.com/office/word/2018/wordml/cex" xmlns:w16cid="http://schemas.microsoft.com/office/word/2016/wordml/cid" xmlns:w16="http://schemas.microsoft.com/office/word/2018/wordml" xmlns:w16sdtdh="http://schemas.microsoft.com/office/word/2020/wordml/sdtdatahash" xmlns:w16se="http://schemas.microsoft.com/office/word/2015/wordml/symex" mc:Ignorable="w14 w15 w16se w16cid w16 w16cex w16sdtdh">
   <w:docDefaults>
     <w:rPrDefault>
       <w:rPr>
@@ -1197,7 +1325,7 @@
       </w:pPr>
     </w:pPrDefault>
   </w:docDefaults>
-  <w:latentStyles w:defLockedState="0" w:defUIPriority="99" w:defSemiHidden="0" w:defUnhideWhenUsed="0" w:defQFormat="0" w:count="375">
+  <w:latentStyles w:defLockedState="0" w:defUIPriority="99" w:defSemiHidden="0" w:defUnhideWhenUsed="0" w:defQFormat="0" w:count="376">
     <w:lsdException w:name="Normal" w:uiPriority="0" w:qFormat="1"/>
     <w:lsdException w:name="heading 1" w:uiPriority="9" w:qFormat="1"/>
     <w:lsdException w:name="heading 2" w:semiHidden="1" w:uiPriority="9" w:unhideWhenUsed="1" w:qFormat="1"/>
@@ -1303,7 +1431,6 @@
     <w:lsdException w:name="HTML Sample" w:semiHidden="1" w:unhideWhenUsed="1"/>
     <w:lsdException w:name="HTML Typewriter" w:semiHidden="1" w:unhideWhenUsed="1"/>
     <w:lsdException w:name="HTML Variable" w:semiHidden="1" w:unhideWhenUsed="1"/>
-    <w:lsdException w:name="Normal Table" w:semiHidden="1" w:unhideWhenUsed="1"/>
     <w:lsdException w:name="annotation subject" w:semiHidden="1" w:unhideWhenUsed="1"/>
     <w:lsdException w:name="No List" w:semiHidden="1" w:unhideWhenUsed="1"/>
     <w:lsdException w:name="Outline List 1" w:semiHidden="1" w:unhideWhenUsed="1"/>
@@ -1350,10 +1477,8 @@
     <w:lsdException w:name="Table Subtle 2" w:semiHidden="1" w:unhideWhenUsed="1"/>
     <w:lsdException w:name="Table Web 1" w:semiHidden="1" w:unhideWhenUsed="1"/>
     <w:lsdException w:name="Table Web 2" w:semiHidden="1" w:unhideWhenUsed="1"/>
-    <w:lsdException w:name="Table Web 3" w:semiHidden="1" w:unhideWhenUsed="1"/>
     <w:lsdException w:name="Balloon Text" w:semiHidden="1" w:unhideWhenUsed="1"/>
     <w:lsdException w:name="Table Grid" w:uiPriority="39"/>
-    <w:lsdException w:name="Table Theme" w:semiHidden="1" w:unhideWhenUsed="1"/>
     <w:lsdException w:name="Placeholder Text" w:semiHidden="1"/>
     <w:lsdException w:name="No Spacing" w:uiPriority="1" w:qFormat="1"/>
     <w:lsdException w:name="Light Shading" w:uiPriority="60"/>
@@ -1573,6 +1698,7 @@
     <w:lsdException w:name="Smart Hyperlink" w:semiHidden="1" w:unhideWhenUsed="1"/>
     <w:lsdException w:name="Hashtag" w:semiHidden="1" w:unhideWhenUsed="1"/>
     <w:lsdException w:name="Unresolved Mention" w:semiHidden="1" w:unhideWhenUsed="1"/>
+    <w:lsdException w:name="Smart Link" w:semiHidden="1" w:unhideWhenUsed="1"/>
   </w:latentStyles>
   <w:style w:type="paragraph" w:default="1" w:styleId="Normal">
     <w:name w:val="Normal"/>

</xml_diff>